<commit_message>
Atualizando artefato 15 e 16
</commit_message>
<xml_diff>
--- a/16. DFD Essencial para cada capacidade.docx
+++ b/16. DFD Essencial para cada capacidade.docx
@@ -36,6 +36,90 @@
     </w:p>
     <w:p>
       <w:pPr>
+        <w:rPr>
+          <w:b w:val="1"/>
+          <w:sz w:val="24"/>
+          <w:szCs w:val="24"/>
+        </w:rPr>
+      </w:pPr>
+      <w:r>
+        <w:rPr>
+          <w:rtl w:val="0"/>
+        </w:rPr>
+      </w:r>
+    </w:p>
+    <w:p>
+      <w:pPr>
+        <w:rPr>
+          <w:b w:val="1"/>
+          <w:sz w:val="24"/>
+          <w:szCs w:val="24"/>
+        </w:rPr>
+      </w:pPr>
+      <w:r>
+        <w:rPr>
+          <w:rtl w:val="0"/>
+        </w:rPr>
+      </w:r>
+    </w:p>
+    <w:p>
+      <w:pPr>
+        <w:rPr>
+          <w:b w:val="1"/>
+          <w:sz w:val="24"/>
+          <w:szCs w:val="24"/>
+        </w:rPr>
+      </w:pPr>
+      <w:r>
+        <w:rPr>
+          <w:rtl w:val="0"/>
+        </w:rPr>
+      </w:r>
+    </w:p>
+    <w:p>
+      <w:pPr>
+        <w:rPr>
+          <w:b w:val="1"/>
+          <w:sz w:val="24"/>
+          <w:szCs w:val="24"/>
+        </w:rPr>
+      </w:pPr>
+      <w:r>
+        <w:rPr>
+          <w:rtl w:val="0"/>
+        </w:rPr>
+      </w:r>
+    </w:p>
+    <w:p>
+      <w:pPr>
+        <w:rPr>
+          <w:b w:val="1"/>
+          <w:sz w:val="24"/>
+          <w:szCs w:val="24"/>
+        </w:rPr>
+      </w:pPr>
+      <w:r>
+        <w:rPr>
+          <w:rtl w:val="0"/>
+        </w:rPr>
+      </w:r>
+    </w:p>
+    <w:p>
+      <w:pPr>
+        <w:rPr>
+          <w:b w:val="1"/>
+          <w:sz w:val="24"/>
+          <w:szCs w:val="24"/>
+        </w:rPr>
+      </w:pPr>
+      <w:r>
+        <w:rPr>
+          <w:rtl w:val="0"/>
+        </w:rPr>
+      </w:r>
+    </w:p>
+    <w:p>
+      <w:pPr>
         <w:rPr/>
       </w:pPr>
       <w:r>
@@ -51,18 +135,7 @@
         <w:rPr>
           <w:rtl w:val="0"/>
         </w:rPr>
-        <w:t xml:space="preserve"> </w:t>
-      </w:r>
-      <w:r>
-        <w:rPr>
-          <w:rtl w:val="0"/>
-        </w:rPr>
-        <w:t xml:space="preserve">Cliente solicita disponibilidade de produtos</w:t>
-      </w:r>
-      <w:r>
-        <w:rPr>
-          <w:rtl w:val="0"/>
-        </w:rPr>
+        <w:t xml:space="preserve"> Vender</w:t>
       </w:r>
     </w:p>
     <w:p>
@@ -73,14 +146,14 @@
         <w:rPr/>
         <w:drawing>
           <wp:inline distB="114300" distT="114300" distL="114300" distR="114300">
-            <wp:extent cx="1876425" cy="3000375"/>
+            <wp:extent cx="5076825" cy="2905125"/>
             <wp:effectExtent b="0" l="0" r="0" t="0"/>
-            <wp:docPr id="2" name="image2.png"/>
+            <wp:docPr id="2" name="image1.png"/>
             <a:graphic>
               <a:graphicData uri="http://schemas.openxmlformats.org/drawingml/2006/picture">
                 <pic:pic>
                   <pic:nvPicPr>
-                    <pic:cNvPr id="0" name="image2.png"/>
+                    <pic:cNvPr id="0" name="image1.png"/>
                     <pic:cNvPicPr preferRelativeResize="0"/>
                   </pic:nvPicPr>
                   <pic:blipFill>
@@ -93,7 +166,7 @@
                   <pic:spPr>
                     <a:xfrm>
                       <a:off x="0" y="0"/>
-                      <a:ext cx="1876425" cy="3000375"/>
+                      <a:ext cx="5076825" cy="2905125"/>
                     </a:xfrm>
                     <a:prstGeom prst="rect"/>
                     <a:ln/>
@@ -108,61 +181,170 @@
         <w:rPr>
           <w:rtl w:val="0"/>
         </w:rPr>
-      </w:r>
-    </w:p>
-    <w:p>
-      <w:pPr>
+        <w:tab/>
+      </w:r>
+    </w:p>
+    <w:p>
+      <w:pPr>
+        <w:rPr>
+          <w:b w:val="1"/>
+          <w:sz w:val="24"/>
+          <w:szCs w:val="24"/>
+        </w:rPr>
+      </w:pPr>
+      <w:r>
+        <w:rPr>
+          <w:rtl w:val="0"/>
+        </w:rPr>
+      </w:r>
+    </w:p>
+    <w:p>
+      <w:pPr>
+        <w:rPr>
+          <w:b w:val="1"/>
+          <w:sz w:val="24"/>
+          <w:szCs w:val="24"/>
+        </w:rPr>
+      </w:pPr>
+      <w:r>
+        <w:rPr>
+          <w:rtl w:val="0"/>
+        </w:rPr>
+      </w:r>
+    </w:p>
+    <w:p>
+      <w:pPr>
+        <w:rPr>
+          <w:b w:val="1"/>
+          <w:sz w:val="24"/>
+          <w:szCs w:val="24"/>
+        </w:rPr>
+      </w:pPr>
+      <w:r>
+        <w:rPr>
+          <w:rtl w:val="0"/>
+        </w:rPr>
+      </w:r>
+    </w:p>
+    <w:p>
+      <w:pPr>
+        <w:rPr>
+          <w:b w:val="1"/>
+          <w:sz w:val="24"/>
+          <w:szCs w:val="24"/>
+        </w:rPr>
+      </w:pPr>
+      <w:r>
+        <w:rPr>
+          <w:rtl w:val="0"/>
+        </w:rPr>
+      </w:r>
+    </w:p>
+    <w:p>
+      <w:pPr>
+        <w:rPr>
+          <w:b w:val="1"/>
+          <w:sz w:val="24"/>
+          <w:szCs w:val="24"/>
+        </w:rPr>
+      </w:pPr>
+      <w:r>
+        <w:rPr>
+          <w:rtl w:val="0"/>
+        </w:rPr>
+      </w:r>
+    </w:p>
+    <w:p>
+      <w:pPr>
+        <w:rPr>
+          <w:b w:val="1"/>
+          <w:sz w:val="24"/>
+          <w:szCs w:val="24"/>
+        </w:rPr>
+      </w:pPr>
+      <w:r>
+        <w:rPr>
+          <w:rtl w:val="0"/>
+        </w:rPr>
+      </w:r>
+    </w:p>
+    <w:p>
+      <w:pPr>
+        <w:rPr>
+          <w:b w:val="1"/>
+          <w:sz w:val="24"/>
+          <w:szCs w:val="24"/>
+        </w:rPr>
+      </w:pPr>
+      <w:r>
+        <w:rPr>
+          <w:rtl w:val="0"/>
+        </w:rPr>
+      </w:r>
+    </w:p>
+    <w:p>
+      <w:pPr>
+        <w:rPr>
+          <w:b w:val="1"/>
+          <w:sz w:val="24"/>
+          <w:szCs w:val="24"/>
+        </w:rPr>
+      </w:pPr>
+      <w:r>
+        <w:rPr>
+          <w:rtl w:val="0"/>
+        </w:rPr>
+      </w:r>
+    </w:p>
+    <w:p>
+      <w:pPr>
+        <w:rPr>
+          <w:b w:val="1"/>
+          <w:sz w:val="24"/>
+          <w:szCs w:val="24"/>
+        </w:rPr>
+      </w:pPr>
+      <w:r>
+        <w:rPr>
+          <w:rtl w:val="0"/>
+        </w:rPr>
+      </w:r>
+    </w:p>
+    <w:p>
+      <w:pPr>
+        <w:rPr>
+          <w:b w:val="1"/>
+          <w:sz w:val="24"/>
+          <w:szCs w:val="24"/>
+        </w:rPr>
+      </w:pPr>
+      <w:r>
+        <w:rPr>
+          <w:b w:val="1"/>
+          <w:sz w:val="24"/>
+          <w:szCs w:val="24"/>
+          <w:rtl w:val="0"/>
+        </w:rPr>
+        <w:t xml:space="preserve">Capacidade: </w:t>
+      </w:r>
+      <w:r>
+        <w:rPr>
+          <w:rtl w:val="0"/>
+        </w:rPr>
+        <w:t xml:space="preserve">Cancelar compra</w:t>
+      </w:r>
+      <w:r>
         <w:rPr/>
-      </w:pPr>
-      <w:r>
-        <w:rPr>
-          <w:rtl w:val="0"/>
-        </w:rPr>
-      </w:r>
-    </w:p>
-    <w:p>
-      <w:pPr>
-        <w:rPr/>
-      </w:pPr>
-      <w:r>
-        <w:rPr>
-          <w:b w:val="1"/>
-          <w:sz w:val="24"/>
-          <w:szCs w:val="24"/>
-          <w:rtl w:val="0"/>
-        </w:rPr>
-        <w:t xml:space="preserve">Capacidade: </w:t>
-      </w:r>
-      <w:r>
-        <w:rPr>
-          <w:rtl w:val="0"/>
-        </w:rPr>
-        <w:t xml:space="preserve">Realizar pedido de compra</w:t>
-      </w:r>
-    </w:p>
-    <w:p>
-      <w:pPr>
-        <w:rPr>
-          <w:b w:val="1"/>
-          <w:sz w:val="24"/>
-          <w:szCs w:val="24"/>
-        </w:rPr>
-      </w:pPr>
-      <w:r>
-        <w:rPr>
-          <w:sz w:val="24"/>
-          <w:szCs w:val="24"/>
-        </w:rPr>
         <w:drawing>
           <wp:inline distB="114300" distT="114300" distL="114300" distR="114300">
-            <wp:extent cx="2085975" cy="2876550"/>
+            <wp:extent cx="3714750" cy="5276850"/>
             <wp:effectExtent b="0" l="0" r="0" t="0"/>
-            <wp:docPr id="4" name="image3.png"/>
+            <wp:docPr id="1" name="image5.png"/>
             <a:graphic>
               <a:graphicData uri="http://schemas.openxmlformats.org/drawingml/2006/picture">
                 <pic:pic>
                   <pic:nvPicPr>
-                    <pic:cNvPr id="0" name="image3.png"/>
+                    <pic:cNvPr id="0" name="image5.png"/>
                     <pic:cNvPicPr preferRelativeResize="0"/>
                   </pic:nvPicPr>
                   <pic:blipFill>
@@ -175,7 +357,7 @@
                   <pic:spPr>
                     <a:xfrm>
                       <a:off x="0" y="0"/>
-                      <a:ext cx="2085975" cy="2876550"/>
+                      <a:ext cx="3714750" cy="5276850"/>
                     </a:xfrm>
                     <a:prstGeom prst="rect"/>
                     <a:ln/>
@@ -320,6 +502,90 @@
     </w:p>
     <w:p>
       <w:pPr>
+        <w:rPr>
+          <w:b w:val="1"/>
+          <w:sz w:val="24"/>
+          <w:szCs w:val="24"/>
+        </w:rPr>
+      </w:pPr>
+      <w:r>
+        <w:rPr>
+          <w:rtl w:val="0"/>
+        </w:rPr>
+      </w:r>
+    </w:p>
+    <w:p>
+      <w:pPr>
+        <w:rPr>
+          <w:b w:val="1"/>
+          <w:sz w:val="24"/>
+          <w:szCs w:val="24"/>
+        </w:rPr>
+      </w:pPr>
+      <w:r>
+        <w:rPr>
+          <w:rtl w:val="0"/>
+        </w:rPr>
+      </w:r>
+    </w:p>
+    <w:p>
+      <w:pPr>
+        <w:rPr>
+          <w:b w:val="1"/>
+          <w:sz w:val="24"/>
+          <w:szCs w:val="24"/>
+        </w:rPr>
+      </w:pPr>
+      <w:r>
+        <w:rPr>
+          <w:rtl w:val="0"/>
+        </w:rPr>
+      </w:r>
+    </w:p>
+    <w:p>
+      <w:pPr>
+        <w:rPr>
+          <w:b w:val="1"/>
+          <w:sz w:val="24"/>
+          <w:szCs w:val="24"/>
+        </w:rPr>
+      </w:pPr>
+      <w:r>
+        <w:rPr>
+          <w:rtl w:val="0"/>
+        </w:rPr>
+      </w:r>
+    </w:p>
+    <w:p>
+      <w:pPr>
+        <w:rPr>
+          <w:b w:val="1"/>
+          <w:sz w:val="24"/>
+          <w:szCs w:val="24"/>
+        </w:rPr>
+      </w:pPr>
+      <w:r>
+        <w:rPr>
+          <w:rtl w:val="0"/>
+        </w:rPr>
+      </w:r>
+    </w:p>
+    <w:p>
+      <w:pPr>
+        <w:rPr>
+          <w:b w:val="1"/>
+          <w:sz w:val="24"/>
+          <w:szCs w:val="24"/>
+        </w:rPr>
+      </w:pPr>
+      <w:r>
+        <w:rPr>
+          <w:rtl w:val="0"/>
+        </w:rPr>
+      </w:r>
+    </w:p>
+    <w:p>
+      <w:pPr>
         <w:rPr/>
       </w:pPr>
       <w:r>
@@ -335,7 +601,12 @@
         <w:rPr>
           <w:rtl w:val="0"/>
         </w:rPr>
-        <w:t xml:space="preserve">Realizar pagamento</w:t>
+        <w:t xml:space="preserve">Disponibilizar pagamento</w:t>
+      </w:r>
+      <w:r>
+        <w:rPr>
+          <w:rtl w:val="0"/>
+        </w:rPr>
       </w:r>
     </w:p>
     <w:p>
@@ -346,14 +617,14 @@
         <w:rPr/>
         <w:drawing>
           <wp:inline distB="114300" distT="114300" distL="114300" distR="114300">
-            <wp:extent cx="1981200" cy="2905125"/>
+            <wp:extent cx="3343275" cy="5248275"/>
             <wp:effectExtent b="0" l="0" r="0" t="0"/>
-            <wp:docPr id="3" name="image5.png"/>
+            <wp:docPr id="4" name="image3.png"/>
             <a:graphic>
               <a:graphicData uri="http://schemas.openxmlformats.org/drawingml/2006/picture">
                 <pic:pic>
                   <pic:nvPicPr>
-                    <pic:cNvPr id="0" name="image5.png"/>
+                    <pic:cNvPr id="0" name="image3.png"/>
                     <pic:cNvPicPr preferRelativeResize="0"/>
                   </pic:nvPicPr>
                   <pic:blipFill>
@@ -366,7 +637,7 @@
                   <pic:spPr>
                     <a:xfrm>
                       <a:off x="0" y="0"/>
-                      <a:ext cx="1981200" cy="2905125"/>
+                      <a:ext cx="3343275" cy="5248275"/>
                     </a:xfrm>
                     <a:prstGeom prst="rect"/>
                     <a:ln/>
@@ -400,7 +671,7 @@
         <w:rPr>
           <w:rtl w:val="0"/>
         </w:rPr>
-        <w:t xml:space="preserve">Solicitar prazo de entrega</w:t>
+        <w:t xml:space="preserve">Entrega de pedido(s)</w:t>
       </w:r>
     </w:p>
     <w:p>
@@ -411,14 +682,14 @@
         <w:rPr/>
         <w:drawing>
           <wp:inline distB="114300" distT="114300" distL="114300" distR="114300">
-            <wp:extent cx="1609725" cy="2857500"/>
+            <wp:extent cx="2600325" cy="2990850"/>
             <wp:effectExtent b="0" l="0" r="0" t="0"/>
-            <wp:docPr id="5" name="image1.png"/>
+            <wp:docPr id="3" name="image2.png"/>
             <a:graphic>
               <a:graphicData uri="http://schemas.openxmlformats.org/drawingml/2006/picture">
                 <pic:pic>
                   <pic:nvPicPr>
-                    <pic:cNvPr id="0" name="image1.png"/>
+                    <pic:cNvPr id="0" name="image2.png"/>
                     <pic:cNvPicPr preferRelativeResize="0"/>
                   </pic:nvPicPr>
                   <pic:blipFill>
@@ -431,7 +702,7 @@
                   <pic:spPr>
                     <a:xfrm>
                       <a:off x="0" y="0"/>
-                      <a:ext cx="1609725" cy="2857500"/>
+                      <a:ext cx="2600325" cy="2990850"/>
                     </a:xfrm>
                     <a:prstGeom prst="rect"/>
                     <a:ln/>
@@ -454,156 +725,6 @@
       </w:pPr>
       <w:r>
         <w:rPr>
-          <w:rtl w:val="0"/>
-        </w:rPr>
-      </w:r>
-    </w:p>
-    <w:p>
-      <w:pPr>
-        <w:rPr>
-          <w:b w:val="1"/>
-          <w:sz w:val="24"/>
-          <w:szCs w:val="24"/>
-        </w:rPr>
-      </w:pPr>
-      <w:r>
-        <w:rPr>
-          <w:rtl w:val="0"/>
-        </w:rPr>
-      </w:r>
-    </w:p>
-    <w:p>
-      <w:pPr>
-        <w:rPr>
-          <w:b w:val="1"/>
-          <w:sz w:val="24"/>
-          <w:szCs w:val="24"/>
-        </w:rPr>
-      </w:pPr>
-      <w:r>
-        <w:rPr>
-          <w:rtl w:val="0"/>
-        </w:rPr>
-      </w:r>
-    </w:p>
-    <w:p>
-      <w:pPr>
-        <w:rPr>
-          <w:b w:val="1"/>
-          <w:sz w:val="24"/>
-          <w:szCs w:val="24"/>
-        </w:rPr>
-      </w:pPr>
-      <w:r>
-        <w:rPr>
-          <w:rtl w:val="0"/>
-        </w:rPr>
-      </w:r>
-    </w:p>
-    <w:p>
-      <w:pPr>
-        <w:rPr>
-          <w:b w:val="1"/>
-          <w:sz w:val="24"/>
-          <w:szCs w:val="24"/>
-        </w:rPr>
-      </w:pPr>
-      <w:r>
-        <w:rPr>
-          <w:rtl w:val="0"/>
-        </w:rPr>
-      </w:r>
-    </w:p>
-    <w:p>
-      <w:pPr>
-        <w:rPr>
-          <w:b w:val="1"/>
-          <w:sz w:val="24"/>
-          <w:szCs w:val="24"/>
-        </w:rPr>
-      </w:pPr>
-      <w:r>
-        <w:rPr>
-          <w:rtl w:val="0"/>
-        </w:rPr>
-      </w:r>
-    </w:p>
-    <w:p>
-      <w:pPr>
-        <w:rPr>
-          <w:b w:val="1"/>
-          <w:sz w:val="24"/>
-          <w:szCs w:val="24"/>
-        </w:rPr>
-      </w:pPr>
-      <w:r>
-        <w:rPr>
-          <w:rtl w:val="0"/>
-        </w:rPr>
-      </w:r>
-    </w:p>
-    <w:p>
-      <w:pPr>
-        <w:rPr>
-          <w:b w:val="1"/>
-          <w:sz w:val="24"/>
-          <w:szCs w:val="24"/>
-        </w:rPr>
-      </w:pPr>
-      <w:r>
-        <w:rPr>
-          <w:rtl w:val="0"/>
-        </w:rPr>
-      </w:r>
-    </w:p>
-    <w:p>
-      <w:pPr>
-        <w:rPr>
-          <w:b w:val="1"/>
-          <w:sz w:val="24"/>
-          <w:szCs w:val="24"/>
-        </w:rPr>
-      </w:pPr>
-      <w:r>
-        <w:rPr>
-          <w:rtl w:val="0"/>
-        </w:rPr>
-      </w:r>
-    </w:p>
-    <w:p>
-      <w:pPr>
-        <w:rPr>
-          <w:b w:val="1"/>
-          <w:sz w:val="24"/>
-          <w:szCs w:val="24"/>
-        </w:rPr>
-      </w:pPr>
-      <w:r>
-        <w:rPr>
-          <w:rtl w:val="0"/>
-        </w:rPr>
-      </w:r>
-    </w:p>
-    <w:p>
-      <w:pPr>
-        <w:rPr>
-          <w:b w:val="1"/>
-          <w:sz w:val="24"/>
-          <w:szCs w:val="24"/>
-        </w:rPr>
-      </w:pPr>
-      <w:r>
-        <w:rPr>
-          <w:rtl w:val="0"/>
-        </w:rPr>
-      </w:r>
-    </w:p>
-    <w:p>
-      <w:pPr>
-        <w:rPr/>
-      </w:pPr>
-      <w:r>
-        <w:rPr>
           <w:b w:val="1"/>
           <w:sz w:val="24"/>
           <w:szCs w:val="24"/>
@@ -615,7 +736,7 @@
         <w:rPr>
           <w:rtl w:val="0"/>
         </w:rPr>
-        <w:t xml:space="preserve">Entregar pedido de compra</w:t>
+        <w:t xml:space="preserve">Receber devolução</w:t>
       </w:r>
     </w:p>
     <w:p>
@@ -626,9 +747,9 @@
         <w:rPr/>
         <w:drawing>
           <wp:inline distB="114300" distT="114300" distL="114300" distR="114300">
-            <wp:extent cx="2000250" cy="2800350"/>
+            <wp:extent cx="1876425" cy="2876550"/>
             <wp:effectExtent b="0" l="0" r="0" t="0"/>
-            <wp:docPr id="1" name="image4.png"/>
+            <wp:docPr id="5" name="image4.png"/>
             <a:graphic>
               <a:graphicData uri="http://schemas.openxmlformats.org/drawingml/2006/picture">
                 <pic:pic>
@@ -646,7 +767,7 @@
                   <pic:spPr>
                     <a:xfrm>
                       <a:off x="0" y="0"/>
-                      <a:ext cx="2000250" cy="2800350"/>
+                      <a:ext cx="1876425" cy="2876550"/>
                     </a:xfrm>
                     <a:prstGeom prst="rect"/>
                     <a:ln/>

</xml_diff>